<commit_message>
COmplete 05 ES6 Classes
</commit_message>
<xml_diff>
--- a/Programming with Mosh/Object Oriented JavaScript/Documentation/05 ES6 Classes.docx
+++ b/Programming with Mosh/Object Oriented JavaScript/Documentation/05 ES6 Classes.docx
@@ -21192,7 +21192,6 @@
       <w:pPr>
         <w:spacing w:after="0" w:line="0" w:lineRule="atLeast"/>
       </w:pPr>
-      <w:bookmarkStart w:id="0" w:name="_GoBack"/>
       <w:r>
         <w:rPr>
           <w:b/>
@@ -21200,9 +21199,1564 @@
         </w:rPr>
         <w:t>Example</w:t>
       </w:r>
-      <w:bookmarkEnd w:id="0"/>
       <w:r>
         <w:t>:</w:t>
+      </w:r>
+    </w:p>
+    <w:p>
+      <w:pPr>
+        <w:shd w:val="clear" w:color="auto" w:fill="1F2430"/>
+        <w:spacing w:after="0" w:line="330" w:lineRule="atLeast"/>
+        <w:rPr>
+          <w:rFonts w:ascii="Consolas" w:eastAsia="Times New Roman" w:hAnsi="Consolas" w:cs="Times New Roman"/>
+          <w:color w:val="CBCCC6"/>
+          <w:sz w:val="24"/>
+          <w:szCs w:val="24"/>
+        </w:rPr>
+      </w:pPr>
+      <w:r>
+        <w:rPr>
+          <w:rFonts w:ascii="Consolas" w:eastAsia="Times New Roman" w:hAnsi="Consolas" w:cs="Times New Roman"/>
+          <w:color w:val="FFA759"/>
+          <w:sz w:val="24"/>
+          <w:szCs w:val="24"/>
+        </w:rPr>
+        <w:lastRenderedPageBreak/>
+        <w:t>class</w:t>
+      </w:r>
+      <w:r>
+        <w:rPr>
+          <w:rFonts w:ascii="Consolas" w:eastAsia="Times New Roman" w:hAnsi="Consolas" w:cs="Times New Roman"/>
+          <w:color w:val="CBCCC6"/>
+          <w:sz w:val="24"/>
+          <w:szCs w:val="24"/>
+        </w:rPr>
+        <w:t xml:space="preserve"> </w:t>
+      </w:r>
+      <w:r>
+        <w:rPr>
+          <w:rFonts w:ascii="Consolas" w:eastAsia="Times New Roman" w:hAnsi="Consolas" w:cs="Times New Roman"/>
+          <w:color w:val="73D0FF"/>
+          <w:sz w:val="24"/>
+          <w:szCs w:val="24"/>
+        </w:rPr>
+        <w:t>Shape</w:t>
+      </w:r>
+      <w:r>
+        <w:rPr>
+          <w:rFonts w:ascii="Consolas" w:eastAsia="Times New Roman" w:hAnsi="Consolas" w:cs="Times New Roman"/>
+          <w:color w:val="CBCCC6"/>
+          <w:sz w:val="24"/>
+          <w:szCs w:val="24"/>
+        </w:rPr>
+        <w:t xml:space="preserve"> {</w:t>
+      </w:r>
+    </w:p>
+    <w:p>
+      <w:pPr>
+        <w:shd w:val="clear" w:color="auto" w:fill="1F2430"/>
+        <w:spacing w:after="0" w:line="330" w:lineRule="atLeast"/>
+        <w:rPr>
+          <w:rFonts w:ascii="Consolas" w:eastAsia="Times New Roman" w:hAnsi="Consolas" w:cs="Times New Roman"/>
+          <w:color w:val="CBCCC6"/>
+          <w:sz w:val="24"/>
+          <w:szCs w:val="24"/>
+        </w:rPr>
+      </w:pPr>
+      <w:r>
+        <w:rPr>
+          <w:rFonts w:ascii="Consolas" w:eastAsia="Times New Roman" w:hAnsi="Consolas" w:cs="Times New Roman"/>
+          <w:color w:val="CBCCC6"/>
+          <w:sz w:val="24"/>
+          <w:szCs w:val="24"/>
+        </w:rPr>
+        <w:t xml:space="preserve">  </w:t>
+      </w:r>
+      <w:proofErr w:type="gramStart"/>
+      <w:r>
+        <w:rPr>
+          <w:rFonts w:ascii="Consolas" w:eastAsia="Times New Roman" w:hAnsi="Consolas" w:cs="Times New Roman"/>
+          <w:color w:val="FFD580"/>
+          <w:sz w:val="24"/>
+          <w:szCs w:val="24"/>
+        </w:rPr>
+        <w:t>move</w:t>
+      </w:r>
+      <w:r>
+        <w:rPr>
+          <w:rFonts w:ascii="Consolas" w:eastAsia="Times New Roman" w:hAnsi="Consolas" w:cs="Times New Roman"/>
+          <w:color w:val="CBCCC6"/>
+          <w:sz w:val="24"/>
+          <w:szCs w:val="24"/>
+        </w:rPr>
+        <w:t>(</w:t>
+      </w:r>
+      <w:proofErr w:type="gramEnd"/>
+      <w:r>
+        <w:rPr>
+          <w:rFonts w:ascii="Consolas" w:eastAsia="Times New Roman" w:hAnsi="Consolas" w:cs="Times New Roman"/>
+          <w:color w:val="CBCCC6"/>
+          <w:sz w:val="24"/>
+          <w:szCs w:val="24"/>
+        </w:rPr>
+        <w:t>) {</w:t>
+      </w:r>
+    </w:p>
+    <w:p>
+      <w:pPr>
+        <w:shd w:val="clear" w:color="auto" w:fill="1F2430"/>
+        <w:spacing w:after="0" w:line="330" w:lineRule="atLeast"/>
+        <w:rPr>
+          <w:rFonts w:ascii="Consolas" w:eastAsia="Times New Roman" w:hAnsi="Consolas" w:cs="Times New Roman"/>
+          <w:color w:val="CBCCC6"/>
+          <w:sz w:val="24"/>
+          <w:szCs w:val="24"/>
+        </w:rPr>
+      </w:pPr>
+      <w:r>
+        <w:rPr>
+          <w:rFonts w:ascii="Consolas" w:eastAsia="Times New Roman" w:hAnsi="Consolas" w:cs="Times New Roman"/>
+          <w:color w:val="CBCCC6"/>
+          <w:sz w:val="24"/>
+          <w:szCs w:val="24"/>
+        </w:rPr>
+        <w:t xml:space="preserve">    </w:t>
+      </w:r>
+      <w:r>
+        <w:rPr>
+          <w:rFonts w:ascii="Consolas" w:eastAsia="Times New Roman" w:hAnsi="Consolas" w:cs="Times New Roman"/>
+          <w:color w:val="5CCFE6"/>
+          <w:sz w:val="24"/>
+          <w:szCs w:val="24"/>
+        </w:rPr>
+        <w:t>console</w:t>
+      </w:r>
+      <w:r>
+        <w:rPr>
+          <w:rFonts w:ascii="Consolas" w:eastAsia="Times New Roman" w:hAnsi="Consolas" w:cs="Times New Roman"/>
+          <w:color w:val="F29E74"/>
+          <w:sz w:val="24"/>
+          <w:szCs w:val="24"/>
+        </w:rPr>
+        <w:t>.</w:t>
+      </w:r>
+      <w:r>
+        <w:rPr>
+          <w:rFonts w:ascii="Consolas" w:eastAsia="Times New Roman" w:hAnsi="Consolas" w:cs="Times New Roman"/>
+          <w:color w:val="F28779"/>
+          <w:sz w:val="24"/>
+          <w:szCs w:val="24"/>
+        </w:rPr>
+        <w:t>log</w:t>
+      </w:r>
+      <w:r>
+        <w:rPr>
+          <w:rFonts w:ascii="Consolas" w:eastAsia="Times New Roman" w:hAnsi="Consolas" w:cs="Times New Roman"/>
+          <w:color w:val="CBCCC6"/>
+          <w:sz w:val="24"/>
+          <w:szCs w:val="24"/>
+        </w:rPr>
+        <w:t>(</w:t>
+      </w:r>
+      <w:r>
+        <w:rPr>
+          <w:rFonts w:ascii="Consolas" w:eastAsia="Times New Roman" w:hAnsi="Consolas" w:cs="Times New Roman"/>
+          <w:color w:val="BAE67E"/>
+          <w:sz w:val="24"/>
+          <w:szCs w:val="24"/>
+        </w:rPr>
+        <w:t>"Move"</w:t>
+      </w:r>
+      <w:r>
+        <w:rPr>
+          <w:rFonts w:ascii="Consolas" w:eastAsia="Times New Roman" w:hAnsi="Consolas" w:cs="Times New Roman"/>
+          <w:color w:val="CBCCC6"/>
+          <w:sz w:val="24"/>
+          <w:szCs w:val="24"/>
+        </w:rPr>
+        <w:t>);</w:t>
+      </w:r>
+    </w:p>
+    <w:p>
+      <w:pPr>
+        <w:shd w:val="clear" w:color="auto" w:fill="1F2430"/>
+        <w:spacing w:after="0" w:line="330" w:lineRule="atLeast"/>
+        <w:rPr>
+          <w:rFonts w:ascii="Consolas" w:eastAsia="Times New Roman" w:hAnsi="Consolas" w:cs="Times New Roman"/>
+          <w:color w:val="CBCCC6"/>
+          <w:sz w:val="24"/>
+          <w:szCs w:val="24"/>
+        </w:rPr>
+      </w:pPr>
+      <w:r>
+        <w:rPr>
+          <w:rFonts w:ascii="Consolas" w:eastAsia="Times New Roman" w:hAnsi="Consolas" w:cs="Times New Roman"/>
+          <w:color w:val="CBCCC6"/>
+          <w:sz w:val="24"/>
+          <w:szCs w:val="24"/>
+        </w:rPr>
+        <w:t xml:space="preserve">  }</w:t>
+      </w:r>
+    </w:p>
+    <w:p>
+      <w:pPr>
+        <w:shd w:val="clear" w:color="auto" w:fill="1F2430"/>
+        <w:spacing w:after="0" w:line="330" w:lineRule="atLeast"/>
+        <w:rPr>
+          <w:rFonts w:ascii="Consolas" w:eastAsia="Times New Roman" w:hAnsi="Consolas" w:cs="Times New Roman"/>
+          <w:color w:val="CBCCC6"/>
+          <w:sz w:val="24"/>
+          <w:szCs w:val="24"/>
+        </w:rPr>
+      </w:pPr>
+      <w:r>
+        <w:rPr>
+          <w:rFonts w:ascii="Consolas" w:eastAsia="Times New Roman" w:hAnsi="Consolas" w:cs="Times New Roman"/>
+          <w:color w:val="CBCCC6"/>
+          <w:sz w:val="24"/>
+          <w:szCs w:val="24"/>
+        </w:rPr>
+        <w:t>}</w:t>
+      </w:r>
+    </w:p>
+    <w:p>
+      <w:pPr>
+        <w:shd w:val="clear" w:color="auto" w:fill="1F2430"/>
+        <w:spacing w:after="0" w:line="330" w:lineRule="atLeast"/>
+        <w:rPr>
+          <w:rFonts w:ascii="Consolas" w:eastAsia="Times New Roman" w:hAnsi="Consolas" w:cs="Times New Roman"/>
+          <w:color w:val="CBCCC6"/>
+          <w:sz w:val="24"/>
+          <w:szCs w:val="24"/>
+        </w:rPr>
+      </w:pPr>
+    </w:p>
+    <w:p>
+      <w:pPr>
+        <w:shd w:val="clear" w:color="auto" w:fill="1F2430"/>
+        <w:spacing w:after="0" w:line="330" w:lineRule="atLeast"/>
+        <w:rPr>
+          <w:rFonts w:ascii="Consolas" w:eastAsia="Times New Roman" w:hAnsi="Consolas" w:cs="Times New Roman"/>
+          <w:color w:val="CBCCC6"/>
+          <w:sz w:val="24"/>
+          <w:szCs w:val="24"/>
+        </w:rPr>
+      </w:pPr>
+      <w:r>
+        <w:rPr>
+          <w:rFonts w:ascii="Consolas" w:eastAsia="Times New Roman" w:hAnsi="Consolas" w:cs="Times New Roman"/>
+          <w:color w:val="FFA759"/>
+          <w:sz w:val="24"/>
+          <w:szCs w:val="24"/>
+        </w:rPr>
+        <w:t>class</w:t>
+      </w:r>
+      <w:r>
+        <w:rPr>
+          <w:rFonts w:ascii="Consolas" w:eastAsia="Times New Roman" w:hAnsi="Consolas" w:cs="Times New Roman"/>
+          <w:color w:val="CBCCC6"/>
+          <w:sz w:val="24"/>
+          <w:szCs w:val="24"/>
+        </w:rPr>
+        <w:t xml:space="preserve"> </w:t>
+      </w:r>
+      <w:r>
+        <w:rPr>
+          <w:rFonts w:ascii="Consolas" w:eastAsia="Times New Roman" w:hAnsi="Consolas" w:cs="Times New Roman"/>
+          <w:color w:val="73D0FF"/>
+          <w:sz w:val="24"/>
+          <w:szCs w:val="24"/>
+        </w:rPr>
+        <w:t>Circle</w:t>
+      </w:r>
+      <w:r>
+        <w:rPr>
+          <w:rFonts w:ascii="Consolas" w:eastAsia="Times New Roman" w:hAnsi="Consolas" w:cs="Times New Roman"/>
+          <w:color w:val="CBCCC6"/>
+          <w:sz w:val="24"/>
+          <w:szCs w:val="24"/>
+        </w:rPr>
+        <w:t xml:space="preserve"> </w:t>
+      </w:r>
+      <w:r>
+        <w:rPr>
+          <w:rFonts w:ascii="Consolas" w:eastAsia="Times New Roman" w:hAnsi="Consolas" w:cs="Times New Roman"/>
+          <w:color w:val="FFA759"/>
+          <w:sz w:val="24"/>
+          <w:szCs w:val="24"/>
+        </w:rPr>
+        <w:t>extends</w:t>
+      </w:r>
+      <w:r>
+        <w:rPr>
+          <w:rFonts w:ascii="Consolas" w:eastAsia="Times New Roman" w:hAnsi="Consolas" w:cs="Times New Roman"/>
+          <w:color w:val="CBCCC6"/>
+          <w:sz w:val="24"/>
+          <w:szCs w:val="24"/>
+        </w:rPr>
+        <w:t xml:space="preserve"> </w:t>
+      </w:r>
+      <w:r>
+        <w:rPr>
+          <w:rFonts w:ascii="Consolas" w:eastAsia="Times New Roman" w:hAnsi="Consolas" w:cs="Times New Roman"/>
+          <w:color w:val="5CCFE6"/>
+          <w:sz w:val="24"/>
+          <w:szCs w:val="24"/>
+        </w:rPr>
+        <w:t>Shape</w:t>
+      </w:r>
+      <w:r>
+        <w:rPr>
+          <w:rFonts w:ascii="Consolas" w:eastAsia="Times New Roman" w:hAnsi="Consolas" w:cs="Times New Roman"/>
+          <w:color w:val="CBCCC6"/>
+          <w:sz w:val="24"/>
+          <w:szCs w:val="24"/>
+        </w:rPr>
+        <w:t xml:space="preserve"> {</w:t>
+      </w:r>
+    </w:p>
+    <w:p>
+      <w:pPr>
+        <w:shd w:val="clear" w:color="auto" w:fill="1F2430"/>
+        <w:spacing w:after="0" w:line="330" w:lineRule="atLeast"/>
+        <w:rPr>
+          <w:rFonts w:ascii="Consolas" w:eastAsia="Times New Roman" w:hAnsi="Consolas" w:cs="Times New Roman"/>
+          <w:color w:val="CBCCC6"/>
+          <w:sz w:val="24"/>
+          <w:szCs w:val="24"/>
+        </w:rPr>
+      </w:pPr>
+      <w:r>
+        <w:rPr>
+          <w:rFonts w:ascii="Consolas" w:eastAsia="Times New Roman" w:hAnsi="Consolas" w:cs="Times New Roman"/>
+          <w:color w:val="CBCCC6"/>
+          <w:sz w:val="24"/>
+          <w:szCs w:val="24"/>
+        </w:rPr>
+        <w:t xml:space="preserve">  </w:t>
+      </w:r>
+      <w:proofErr w:type="gramStart"/>
+      <w:r>
+        <w:rPr>
+          <w:rFonts w:ascii="Consolas" w:eastAsia="Times New Roman" w:hAnsi="Consolas" w:cs="Times New Roman"/>
+          <w:color w:val="FFD580"/>
+          <w:sz w:val="24"/>
+          <w:szCs w:val="24"/>
+        </w:rPr>
+        <w:t>move</w:t>
+      </w:r>
+      <w:r>
+        <w:rPr>
+          <w:rFonts w:ascii="Consolas" w:eastAsia="Times New Roman" w:hAnsi="Consolas" w:cs="Times New Roman"/>
+          <w:color w:val="CBCCC6"/>
+          <w:sz w:val="24"/>
+          <w:szCs w:val="24"/>
+        </w:rPr>
+        <w:t>(</w:t>
+      </w:r>
+      <w:proofErr w:type="gramEnd"/>
+      <w:r>
+        <w:rPr>
+          <w:rFonts w:ascii="Consolas" w:eastAsia="Times New Roman" w:hAnsi="Consolas" w:cs="Times New Roman"/>
+          <w:color w:val="CBCCC6"/>
+          <w:sz w:val="24"/>
+          <w:szCs w:val="24"/>
+        </w:rPr>
+        <w:t>) {</w:t>
+      </w:r>
+    </w:p>
+    <w:p>
+      <w:pPr>
+        <w:shd w:val="clear" w:color="auto" w:fill="1F2430"/>
+        <w:spacing w:after="0" w:line="330" w:lineRule="atLeast"/>
+        <w:rPr>
+          <w:rFonts w:ascii="Consolas" w:eastAsia="Times New Roman" w:hAnsi="Consolas" w:cs="Times New Roman"/>
+          <w:color w:val="CBCCC6"/>
+          <w:sz w:val="24"/>
+          <w:szCs w:val="24"/>
+        </w:rPr>
+      </w:pPr>
+      <w:r>
+        <w:rPr>
+          <w:rFonts w:ascii="Consolas" w:eastAsia="Times New Roman" w:hAnsi="Consolas" w:cs="Times New Roman"/>
+          <w:color w:val="CBCCC6"/>
+          <w:sz w:val="24"/>
+          <w:szCs w:val="24"/>
+        </w:rPr>
+        <w:t xml:space="preserve">    </w:t>
+      </w:r>
+      <w:proofErr w:type="gramStart"/>
+      <w:r>
+        <w:rPr>
+          <w:rFonts w:ascii="Consolas" w:eastAsia="Times New Roman" w:hAnsi="Consolas" w:cs="Times New Roman"/>
+          <w:color w:val="5CCFE6"/>
+          <w:sz w:val="24"/>
+          <w:szCs w:val="24"/>
+        </w:rPr>
+        <w:t>console</w:t>
+      </w:r>
+      <w:r>
+        <w:rPr>
+          <w:rFonts w:ascii="Consolas" w:eastAsia="Times New Roman" w:hAnsi="Consolas" w:cs="Times New Roman"/>
+          <w:color w:val="F29E74"/>
+          <w:sz w:val="24"/>
+          <w:szCs w:val="24"/>
+        </w:rPr>
+        <w:t>.</w:t>
+      </w:r>
+      <w:r>
+        <w:rPr>
+          <w:rFonts w:ascii="Consolas" w:eastAsia="Times New Roman" w:hAnsi="Consolas" w:cs="Times New Roman"/>
+          <w:color w:val="F28779"/>
+          <w:sz w:val="24"/>
+          <w:szCs w:val="24"/>
+        </w:rPr>
+        <w:t>log</w:t>
+      </w:r>
+      <w:r>
+        <w:rPr>
+          <w:rFonts w:ascii="Consolas" w:eastAsia="Times New Roman" w:hAnsi="Consolas" w:cs="Times New Roman"/>
+          <w:color w:val="CBCCC6"/>
+          <w:sz w:val="24"/>
+          <w:szCs w:val="24"/>
+        </w:rPr>
+        <w:t>(</w:t>
+      </w:r>
+      <w:proofErr w:type="gramEnd"/>
+      <w:r>
+        <w:rPr>
+          <w:rFonts w:ascii="Consolas" w:eastAsia="Times New Roman" w:hAnsi="Consolas" w:cs="Times New Roman"/>
+          <w:color w:val="BAE67E"/>
+          <w:sz w:val="24"/>
+          <w:szCs w:val="24"/>
+        </w:rPr>
+        <w:t>"Circle Move"</w:t>
+      </w:r>
+      <w:r>
+        <w:rPr>
+          <w:rFonts w:ascii="Consolas" w:eastAsia="Times New Roman" w:hAnsi="Consolas" w:cs="Times New Roman"/>
+          <w:color w:val="CBCCC6"/>
+          <w:sz w:val="24"/>
+          <w:szCs w:val="24"/>
+        </w:rPr>
+        <w:t>);</w:t>
+      </w:r>
+    </w:p>
+    <w:p>
+      <w:pPr>
+        <w:shd w:val="clear" w:color="auto" w:fill="1F2430"/>
+        <w:spacing w:after="0" w:line="330" w:lineRule="atLeast"/>
+        <w:rPr>
+          <w:rFonts w:ascii="Consolas" w:eastAsia="Times New Roman" w:hAnsi="Consolas" w:cs="Times New Roman"/>
+          <w:color w:val="CBCCC6"/>
+          <w:sz w:val="24"/>
+          <w:szCs w:val="24"/>
+        </w:rPr>
+      </w:pPr>
+      <w:r>
+        <w:rPr>
+          <w:rFonts w:ascii="Consolas" w:eastAsia="Times New Roman" w:hAnsi="Consolas" w:cs="Times New Roman"/>
+          <w:color w:val="CBCCC6"/>
+          <w:sz w:val="24"/>
+          <w:szCs w:val="24"/>
+        </w:rPr>
+        <w:t xml:space="preserve">  }</w:t>
+      </w:r>
+    </w:p>
+    <w:p>
+      <w:pPr>
+        <w:shd w:val="clear" w:color="auto" w:fill="1F2430"/>
+        <w:spacing w:after="0" w:line="330" w:lineRule="atLeast"/>
+        <w:rPr>
+          <w:rFonts w:ascii="Consolas" w:eastAsia="Times New Roman" w:hAnsi="Consolas" w:cs="Times New Roman"/>
+          <w:color w:val="CBCCC6"/>
+          <w:sz w:val="24"/>
+          <w:szCs w:val="24"/>
+        </w:rPr>
+      </w:pPr>
+      <w:r>
+        <w:rPr>
+          <w:rFonts w:ascii="Consolas" w:eastAsia="Times New Roman" w:hAnsi="Consolas" w:cs="Times New Roman"/>
+          <w:color w:val="CBCCC6"/>
+          <w:sz w:val="24"/>
+          <w:szCs w:val="24"/>
+        </w:rPr>
+        <w:t>}</w:t>
+      </w:r>
+    </w:p>
+    <w:p>
+      <w:pPr>
+        <w:shd w:val="clear" w:color="auto" w:fill="1F2430"/>
+        <w:spacing w:after="0" w:line="330" w:lineRule="atLeast"/>
+        <w:rPr>
+          <w:rFonts w:ascii="Consolas" w:eastAsia="Times New Roman" w:hAnsi="Consolas" w:cs="Times New Roman"/>
+          <w:color w:val="CBCCC6"/>
+          <w:sz w:val="24"/>
+          <w:szCs w:val="24"/>
+        </w:rPr>
+      </w:pPr>
+    </w:p>
+    <w:p>
+      <w:pPr>
+        <w:shd w:val="clear" w:color="auto" w:fill="1F2430"/>
+        <w:spacing w:after="0" w:line="330" w:lineRule="atLeast"/>
+        <w:rPr>
+          <w:rFonts w:ascii="Consolas" w:eastAsia="Times New Roman" w:hAnsi="Consolas" w:cs="Times New Roman"/>
+          <w:color w:val="CBCCC6"/>
+          <w:sz w:val="24"/>
+          <w:szCs w:val="24"/>
+        </w:rPr>
+      </w:pPr>
+      <w:r>
+        <w:rPr>
+          <w:rFonts w:ascii="Consolas" w:eastAsia="Times New Roman" w:hAnsi="Consolas" w:cs="Times New Roman"/>
+          <w:color w:val="FFA759"/>
+          <w:sz w:val="24"/>
+          <w:szCs w:val="24"/>
+        </w:rPr>
+        <w:t>const</w:t>
+      </w:r>
+      <w:r>
+        <w:rPr>
+          <w:rFonts w:ascii="Consolas" w:eastAsia="Times New Roman" w:hAnsi="Consolas" w:cs="Times New Roman"/>
+          <w:color w:val="CBCCC6"/>
+          <w:sz w:val="24"/>
+          <w:szCs w:val="24"/>
+        </w:rPr>
+        <w:t xml:space="preserve"> c </w:t>
+      </w:r>
+      <w:r>
+        <w:rPr>
+          <w:rFonts w:ascii="Consolas" w:eastAsia="Times New Roman" w:hAnsi="Consolas" w:cs="Times New Roman"/>
+          <w:color w:val="F29E74"/>
+          <w:sz w:val="24"/>
+          <w:szCs w:val="24"/>
+        </w:rPr>
+        <w:t>=</w:t>
+      </w:r>
+      <w:r>
+        <w:rPr>
+          <w:rFonts w:ascii="Consolas" w:eastAsia="Times New Roman" w:hAnsi="Consolas" w:cs="Times New Roman"/>
+          <w:color w:val="CBCCC6"/>
+          <w:sz w:val="24"/>
+          <w:szCs w:val="24"/>
+        </w:rPr>
+        <w:t xml:space="preserve"> </w:t>
+      </w:r>
+      <w:r>
+        <w:rPr>
+          <w:rFonts w:ascii="Consolas" w:eastAsia="Times New Roman" w:hAnsi="Consolas" w:cs="Times New Roman"/>
+          <w:color w:val="F29E74"/>
+          <w:sz w:val="24"/>
+          <w:szCs w:val="24"/>
+        </w:rPr>
+        <w:t>new</w:t>
+      </w:r>
+      <w:r>
+        <w:rPr>
+          <w:rFonts w:ascii="Consolas" w:eastAsia="Times New Roman" w:hAnsi="Consolas" w:cs="Times New Roman"/>
+          <w:color w:val="CBCCC6"/>
+          <w:sz w:val="24"/>
+          <w:szCs w:val="24"/>
+        </w:rPr>
+        <w:t xml:space="preserve"> </w:t>
+      </w:r>
+      <w:proofErr w:type="gramStart"/>
+      <w:r>
+        <w:rPr>
+          <w:rFonts w:ascii="Consolas" w:eastAsia="Times New Roman" w:hAnsi="Consolas" w:cs="Times New Roman"/>
+          <w:color w:val="73D0FF"/>
+          <w:sz w:val="24"/>
+          <w:szCs w:val="24"/>
+        </w:rPr>
+        <w:t>Circle</w:t>
+      </w:r>
+      <w:r>
+        <w:rPr>
+          <w:rFonts w:ascii="Consolas" w:eastAsia="Times New Roman" w:hAnsi="Consolas" w:cs="Times New Roman"/>
+          <w:color w:val="CBCCC6"/>
+          <w:sz w:val="24"/>
+          <w:szCs w:val="24"/>
+        </w:rPr>
+        <w:t>(</w:t>
+      </w:r>
+      <w:proofErr w:type="gramEnd"/>
+      <w:r>
+        <w:rPr>
+          <w:rFonts w:ascii="Consolas" w:eastAsia="Times New Roman" w:hAnsi="Consolas" w:cs="Times New Roman"/>
+          <w:color w:val="CBCCC6"/>
+          <w:sz w:val="24"/>
+          <w:szCs w:val="24"/>
+        </w:rPr>
+        <w:t>);</w:t>
+      </w:r>
+    </w:p>
+    <w:p>
+      <w:pPr>
+        <w:shd w:val="clear" w:color="auto" w:fill="1F2430"/>
+        <w:spacing w:after="0" w:line="330" w:lineRule="atLeast"/>
+        <w:rPr>
+          <w:rFonts w:ascii="Consolas" w:eastAsia="Times New Roman" w:hAnsi="Consolas" w:cs="Times New Roman"/>
+          <w:color w:val="CBCCC6"/>
+          <w:sz w:val="24"/>
+          <w:szCs w:val="24"/>
+        </w:rPr>
+      </w:pPr>
+      <w:r>
+        <w:rPr>
+          <w:rFonts w:ascii="Consolas" w:eastAsia="Times New Roman" w:hAnsi="Consolas" w:cs="Times New Roman"/>
+          <w:color w:val="5CCFE6"/>
+          <w:sz w:val="24"/>
+          <w:szCs w:val="24"/>
+        </w:rPr>
+        <w:t>console</w:t>
+      </w:r>
+      <w:r>
+        <w:rPr>
+          <w:rFonts w:ascii="Consolas" w:eastAsia="Times New Roman" w:hAnsi="Consolas" w:cs="Times New Roman"/>
+          <w:color w:val="F29E74"/>
+          <w:sz w:val="24"/>
+          <w:szCs w:val="24"/>
+        </w:rPr>
+        <w:t>.</w:t>
+      </w:r>
+      <w:r>
+        <w:rPr>
+          <w:rFonts w:ascii="Consolas" w:eastAsia="Times New Roman" w:hAnsi="Consolas" w:cs="Times New Roman"/>
+          <w:color w:val="F28779"/>
+          <w:sz w:val="24"/>
+          <w:szCs w:val="24"/>
+        </w:rPr>
+        <w:t>log</w:t>
+      </w:r>
+      <w:r>
+        <w:rPr>
+          <w:rFonts w:ascii="Consolas" w:eastAsia="Times New Roman" w:hAnsi="Consolas" w:cs="Times New Roman"/>
+          <w:color w:val="CBCCC6"/>
+          <w:sz w:val="24"/>
+          <w:szCs w:val="24"/>
+        </w:rPr>
+        <w:t>(</w:t>
+      </w:r>
+      <w:proofErr w:type="spellStart"/>
+      <w:proofErr w:type="gramStart"/>
+      <w:r>
+        <w:rPr>
+          <w:rFonts w:ascii="Consolas" w:eastAsia="Times New Roman" w:hAnsi="Consolas" w:cs="Times New Roman"/>
+          <w:color w:val="CBCCC6"/>
+          <w:sz w:val="24"/>
+          <w:szCs w:val="24"/>
+        </w:rPr>
+        <w:t>c</w:t>
+      </w:r>
+      <w:r>
+        <w:rPr>
+          <w:rFonts w:ascii="Consolas" w:eastAsia="Times New Roman" w:hAnsi="Consolas" w:cs="Times New Roman"/>
+          <w:color w:val="F29E74"/>
+          <w:sz w:val="24"/>
+          <w:szCs w:val="24"/>
+        </w:rPr>
+        <w:t>.</w:t>
+      </w:r>
+      <w:r>
+        <w:rPr>
+          <w:rFonts w:ascii="Consolas" w:eastAsia="Times New Roman" w:hAnsi="Consolas" w:cs="Times New Roman"/>
+          <w:color w:val="F28779"/>
+          <w:sz w:val="24"/>
+          <w:szCs w:val="24"/>
+        </w:rPr>
+        <w:t>move</w:t>
+      </w:r>
+      <w:proofErr w:type="spellEnd"/>
+      <w:proofErr w:type="gramEnd"/>
+      <w:r>
+        <w:rPr>
+          <w:rFonts w:ascii="Consolas" w:eastAsia="Times New Roman" w:hAnsi="Consolas" w:cs="Times New Roman"/>
+          <w:color w:val="CBCCC6"/>
+          <w:sz w:val="24"/>
+          <w:szCs w:val="24"/>
+        </w:rPr>
+        <w:t xml:space="preserve">()); </w:t>
+      </w:r>
+      <w:r>
+        <w:rPr>
+          <w:rFonts w:ascii="Consolas" w:eastAsia="Times New Roman" w:hAnsi="Consolas" w:cs="Times New Roman"/>
+          <w:i/>
+          <w:iCs/>
+          <w:color w:val="5C6773"/>
+          <w:sz w:val="24"/>
+          <w:szCs w:val="24"/>
+        </w:rPr>
+        <w:t>//Circle Move</w:t>
+      </w:r>
+    </w:p>
+    <w:p>
+      <w:pPr>
+        <w:spacing w:after="0" w:line="0" w:lineRule="atLeast"/>
+      </w:pPr>
+    </w:p>
+    <w:p>
+      <w:pPr>
+        <w:spacing w:after="0" w:line="0" w:lineRule="atLeast"/>
+      </w:pPr>
+      <w:r>
+        <w:t xml:space="preserve">But if we need to access parent class method from child </w:t>
+      </w:r>
+      <w:r>
+        <w:t>class,</w:t>
+      </w:r>
+      <w:r>
+        <w:t xml:space="preserve"> we have to use the super keyword.</w:t>
+      </w:r>
+    </w:p>
+    <w:p>
+      <w:pPr>
+        <w:spacing w:after="0" w:line="0" w:lineRule="atLeast"/>
+      </w:pPr>
+    </w:p>
+    <w:p>
+      <w:pPr>
+        <w:spacing w:after="0" w:line="0" w:lineRule="atLeast"/>
+      </w:pPr>
+      <w:r>
+        <w:rPr>
+          <w:b/>
+          <w:u w:val="single"/>
+        </w:rPr>
+        <w:t>Example</w:t>
+      </w:r>
+      <w:r>
+        <w:t>:</w:t>
+      </w:r>
+    </w:p>
+    <w:p>
+      <w:pPr>
+        <w:shd w:val="clear" w:color="auto" w:fill="1F2430"/>
+        <w:spacing w:after="0" w:line="330" w:lineRule="atLeast"/>
+        <w:rPr>
+          <w:rFonts w:ascii="Consolas" w:eastAsia="Times New Roman" w:hAnsi="Consolas" w:cs="Times New Roman"/>
+          <w:color w:val="CBCCC6"/>
+          <w:sz w:val="24"/>
+          <w:szCs w:val="24"/>
+        </w:rPr>
+      </w:pPr>
+      <w:r>
+        <w:rPr>
+          <w:rFonts w:ascii="Consolas" w:eastAsia="Times New Roman" w:hAnsi="Consolas" w:cs="Times New Roman"/>
+          <w:color w:val="FFA759"/>
+          <w:sz w:val="24"/>
+          <w:szCs w:val="24"/>
+        </w:rPr>
+        <w:t>class</w:t>
+      </w:r>
+      <w:r>
+        <w:rPr>
+          <w:rFonts w:ascii="Consolas" w:eastAsia="Times New Roman" w:hAnsi="Consolas" w:cs="Times New Roman"/>
+          <w:color w:val="CBCCC6"/>
+          <w:sz w:val="24"/>
+          <w:szCs w:val="24"/>
+        </w:rPr>
+        <w:t xml:space="preserve"> </w:t>
+      </w:r>
+      <w:r>
+        <w:rPr>
+          <w:rFonts w:ascii="Consolas" w:eastAsia="Times New Roman" w:hAnsi="Consolas" w:cs="Times New Roman"/>
+          <w:color w:val="73D0FF"/>
+          <w:sz w:val="24"/>
+          <w:szCs w:val="24"/>
+        </w:rPr>
+        <w:t>Shape</w:t>
+      </w:r>
+      <w:r>
+        <w:rPr>
+          <w:rFonts w:ascii="Consolas" w:eastAsia="Times New Roman" w:hAnsi="Consolas" w:cs="Times New Roman"/>
+          <w:color w:val="CBCCC6"/>
+          <w:sz w:val="24"/>
+          <w:szCs w:val="24"/>
+        </w:rPr>
+        <w:t xml:space="preserve"> {</w:t>
+      </w:r>
+    </w:p>
+    <w:p>
+      <w:pPr>
+        <w:shd w:val="clear" w:color="auto" w:fill="1F2430"/>
+        <w:spacing w:after="0" w:line="330" w:lineRule="atLeast"/>
+        <w:rPr>
+          <w:rFonts w:ascii="Consolas" w:eastAsia="Times New Roman" w:hAnsi="Consolas" w:cs="Times New Roman"/>
+          <w:color w:val="CBCCC6"/>
+          <w:sz w:val="24"/>
+          <w:szCs w:val="24"/>
+        </w:rPr>
+      </w:pPr>
+      <w:r>
+        <w:rPr>
+          <w:rFonts w:ascii="Consolas" w:eastAsia="Times New Roman" w:hAnsi="Consolas" w:cs="Times New Roman"/>
+          <w:color w:val="CBCCC6"/>
+          <w:sz w:val="24"/>
+          <w:szCs w:val="24"/>
+        </w:rPr>
+        <w:t xml:space="preserve">  </w:t>
+      </w:r>
+      <w:proofErr w:type="gramStart"/>
+      <w:r>
+        <w:rPr>
+          <w:rFonts w:ascii="Consolas" w:eastAsia="Times New Roman" w:hAnsi="Consolas" w:cs="Times New Roman"/>
+          <w:color w:val="FFD580"/>
+          <w:sz w:val="24"/>
+          <w:szCs w:val="24"/>
+        </w:rPr>
+        <w:t>move</w:t>
+      </w:r>
+      <w:r>
+        <w:rPr>
+          <w:rFonts w:ascii="Consolas" w:eastAsia="Times New Roman" w:hAnsi="Consolas" w:cs="Times New Roman"/>
+          <w:color w:val="CBCCC6"/>
+          <w:sz w:val="24"/>
+          <w:szCs w:val="24"/>
+        </w:rPr>
+        <w:t>(</w:t>
+      </w:r>
+      <w:proofErr w:type="gramEnd"/>
+      <w:r>
+        <w:rPr>
+          <w:rFonts w:ascii="Consolas" w:eastAsia="Times New Roman" w:hAnsi="Consolas" w:cs="Times New Roman"/>
+          <w:color w:val="CBCCC6"/>
+          <w:sz w:val="24"/>
+          <w:szCs w:val="24"/>
+        </w:rPr>
+        <w:t>) {</w:t>
+      </w:r>
+    </w:p>
+    <w:p>
+      <w:pPr>
+        <w:shd w:val="clear" w:color="auto" w:fill="1F2430"/>
+        <w:spacing w:after="0" w:line="330" w:lineRule="atLeast"/>
+        <w:rPr>
+          <w:rFonts w:ascii="Consolas" w:eastAsia="Times New Roman" w:hAnsi="Consolas" w:cs="Times New Roman"/>
+          <w:color w:val="CBCCC6"/>
+          <w:sz w:val="24"/>
+          <w:szCs w:val="24"/>
+        </w:rPr>
+      </w:pPr>
+      <w:r>
+        <w:rPr>
+          <w:rFonts w:ascii="Consolas" w:eastAsia="Times New Roman" w:hAnsi="Consolas" w:cs="Times New Roman"/>
+          <w:color w:val="CBCCC6"/>
+          <w:sz w:val="24"/>
+          <w:szCs w:val="24"/>
+        </w:rPr>
+        <w:t xml:space="preserve">    </w:t>
+      </w:r>
+      <w:r>
+        <w:rPr>
+          <w:rFonts w:ascii="Consolas" w:eastAsia="Times New Roman" w:hAnsi="Consolas" w:cs="Times New Roman"/>
+          <w:color w:val="5CCFE6"/>
+          <w:sz w:val="24"/>
+          <w:szCs w:val="24"/>
+        </w:rPr>
+        <w:t>console</w:t>
+      </w:r>
+      <w:r>
+        <w:rPr>
+          <w:rFonts w:ascii="Consolas" w:eastAsia="Times New Roman" w:hAnsi="Consolas" w:cs="Times New Roman"/>
+          <w:color w:val="F29E74"/>
+          <w:sz w:val="24"/>
+          <w:szCs w:val="24"/>
+        </w:rPr>
+        <w:t>.</w:t>
+      </w:r>
+      <w:r>
+        <w:rPr>
+          <w:rFonts w:ascii="Consolas" w:eastAsia="Times New Roman" w:hAnsi="Consolas" w:cs="Times New Roman"/>
+          <w:color w:val="F28779"/>
+          <w:sz w:val="24"/>
+          <w:szCs w:val="24"/>
+        </w:rPr>
+        <w:t>log</w:t>
+      </w:r>
+      <w:r>
+        <w:rPr>
+          <w:rFonts w:ascii="Consolas" w:eastAsia="Times New Roman" w:hAnsi="Consolas" w:cs="Times New Roman"/>
+          <w:color w:val="CBCCC6"/>
+          <w:sz w:val="24"/>
+          <w:szCs w:val="24"/>
+        </w:rPr>
+        <w:t>(</w:t>
+      </w:r>
+      <w:r>
+        <w:rPr>
+          <w:rFonts w:ascii="Consolas" w:eastAsia="Times New Roman" w:hAnsi="Consolas" w:cs="Times New Roman"/>
+          <w:color w:val="BAE67E"/>
+          <w:sz w:val="24"/>
+          <w:szCs w:val="24"/>
+        </w:rPr>
+        <w:t>"Move"</w:t>
+      </w:r>
+      <w:r>
+        <w:rPr>
+          <w:rFonts w:ascii="Consolas" w:eastAsia="Times New Roman" w:hAnsi="Consolas" w:cs="Times New Roman"/>
+          <w:color w:val="CBCCC6"/>
+          <w:sz w:val="24"/>
+          <w:szCs w:val="24"/>
+        </w:rPr>
+        <w:t>);</w:t>
+      </w:r>
+    </w:p>
+    <w:p>
+      <w:pPr>
+        <w:shd w:val="clear" w:color="auto" w:fill="1F2430"/>
+        <w:spacing w:after="0" w:line="330" w:lineRule="atLeast"/>
+        <w:rPr>
+          <w:rFonts w:ascii="Consolas" w:eastAsia="Times New Roman" w:hAnsi="Consolas" w:cs="Times New Roman"/>
+          <w:color w:val="CBCCC6"/>
+          <w:sz w:val="24"/>
+          <w:szCs w:val="24"/>
+        </w:rPr>
+      </w:pPr>
+      <w:r>
+        <w:rPr>
+          <w:rFonts w:ascii="Consolas" w:eastAsia="Times New Roman" w:hAnsi="Consolas" w:cs="Times New Roman"/>
+          <w:color w:val="CBCCC6"/>
+          <w:sz w:val="24"/>
+          <w:szCs w:val="24"/>
+        </w:rPr>
+        <w:t xml:space="preserve">  }</w:t>
+      </w:r>
+    </w:p>
+    <w:p>
+      <w:pPr>
+        <w:shd w:val="clear" w:color="auto" w:fill="1F2430"/>
+        <w:spacing w:after="0" w:line="330" w:lineRule="atLeast"/>
+        <w:rPr>
+          <w:rFonts w:ascii="Consolas" w:eastAsia="Times New Roman" w:hAnsi="Consolas" w:cs="Times New Roman"/>
+          <w:color w:val="CBCCC6"/>
+          <w:sz w:val="24"/>
+          <w:szCs w:val="24"/>
+        </w:rPr>
+      </w:pPr>
+      <w:r>
+        <w:rPr>
+          <w:rFonts w:ascii="Consolas" w:eastAsia="Times New Roman" w:hAnsi="Consolas" w:cs="Times New Roman"/>
+          <w:color w:val="CBCCC6"/>
+          <w:sz w:val="24"/>
+          <w:szCs w:val="24"/>
+        </w:rPr>
+        <w:t>}</w:t>
+      </w:r>
+    </w:p>
+    <w:p>
+      <w:pPr>
+        <w:shd w:val="clear" w:color="auto" w:fill="1F2430"/>
+        <w:spacing w:after="0" w:line="330" w:lineRule="atLeast"/>
+        <w:rPr>
+          <w:rFonts w:ascii="Consolas" w:eastAsia="Times New Roman" w:hAnsi="Consolas" w:cs="Times New Roman"/>
+          <w:color w:val="CBCCC6"/>
+          <w:sz w:val="24"/>
+          <w:szCs w:val="24"/>
+        </w:rPr>
+      </w:pPr>
+    </w:p>
+    <w:p>
+      <w:pPr>
+        <w:shd w:val="clear" w:color="auto" w:fill="1F2430"/>
+        <w:spacing w:after="0" w:line="330" w:lineRule="atLeast"/>
+        <w:rPr>
+          <w:rFonts w:ascii="Consolas" w:eastAsia="Times New Roman" w:hAnsi="Consolas" w:cs="Times New Roman"/>
+          <w:color w:val="CBCCC6"/>
+          <w:sz w:val="24"/>
+          <w:szCs w:val="24"/>
+        </w:rPr>
+      </w:pPr>
+      <w:r>
+        <w:rPr>
+          <w:rFonts w:ascii="Consolas" w:eastAsia="Times New Roman" w:hAnsi="Consolas" w:cs="Times New Roman"/>
+          <w:color w:val="FFA759"/>
+          <w:sz w:val="24"/>
+          <w:szCs w:val="24"/>
+        </w:rPr>
+        <w:t>class</w:t>
+      </w:r>
+      <w:r>
+        <w:rPr>
+          <w:rFonts w:ascii="Consolas" w:eastAsia="Times New Roman" w:hAnsi="Consolas" w:cs="Times New Roman"/>
+          <w:color w:val="CBCCC6"/>
+          <w:sz w:val="24"/>
+          <w:szCs w:val="24"/>
+        </w:rPr>
+        <w:t xml:space="preserve"> </w:t>
+      </w:r>
+      <w:r>
+        <w:rPr>
+          <w:rFonts w:ascii="Consolas" w:eastAsia="Times New Roman" w:hAnsi="Consolas" w:cs="Times New Roman"/>
+          <w:color w:val="73D0FF"/>
+          <w:sz w:val="24"/>
+          <w:szCs w:val="24"/>
+        </w:rPr>
+        <w:t>Circle</w:t>
+      </w:r>
+      <w:r>
+        <w:rPr>
+          <w:rFonts w:ascii="Consolas" w:eastAsia="Times New Roman" w:hAnsi="Consolas" w:cs="Times New Roman"/>
+          <w:color w:val="CBCCC6"/>
+          <w:sz w:val="24"/>
+          <w:szCs w:val="24"/>
+        </w:rPr>
+        <w:t xml:space="preserve"> </w:t>
+      </w:r>
+      <w:r>
+        <w:rPr>
+          <w:rFonts w:ascii="Consolas" w:eastAsia="Times New Roman" w:hAnsi="Consolas" w:cs="Times New Roman"/>
+          <w:color w:val="FFA759"/>
+          <w:sz w:val="24"/>
+          <w:szCs w:val="24"/>
+        </w:rPr>
+        <w:t>extends</w:t>
+      </w:r>
+      <w:r>
+        <w:rPr>
+          <w:rFonts w:ascii="Consolas" w:eastAsia="Times New Roman" w:hAnsi="Consolas" w:cs="Times New Roman"/>
+          <w:color w:val="CBCCC6"/>
+          <w:sz w:val="24"/>
+          <w:szCs w:val="24"/>
+        </w:rPr>
+        <w:t xml:space="preserve"> </w:t>
+      </w:r>
+      <w:r>
+        <w:rPr>
+          <w:rFonts w:ascii="Consolas" w:eastAsia="Times New Roman" w:hAnsi="Consolas" w:cs="Times New Roman"/>
+          <w:color w:val="5CCFE6"/>
+          <w:sz w:val="24"/>
+          <w:szCs w:val="24"/>
+        </w:rPr>
+        <w:t>Shape</w:t>
+      </w:r>
+      <w:r>
+        <w:rPr>
+          <w:rFonts w:ascii="Consolas" w:eastAsia="Times New Roman" w:hAnsi="Consolas" w:cs="Times New Roman"/>
+          <w:color w:val="CBCCC6"/>
+          <w:sz w:val="24"/>
+          <w:szCs w:val="24"/>
+        </w:rPr>
+        <w:t xml:space="preserve"> {</w:t>
+      </w:r>
+    </w:p>
+    <w:p>
+      <w:pPr>
+        <w:shd w:val="clear" w:color="auto" w:fill="1F2430"/>
+        <w:spacing w:after="0" w:line="330" w:lineRule="atLeast"/>
+        <w:rPr>
+          <w:rFonts w:ascii="Consolas" w:eastAsia="Times New Roman" w:hAnsi="Consolas" w:cs="Times New Roman"/>
+          <w:color w:val="CBCCC6"/>
+          <w:sz w:val="24"/>
+          <w:szCs w:val="24"/>
+        </w:rPr>
+      </w:pPr>
+      <w:r>
+        <w:rPr>
+          <w:rFonts w:ascii="Consolas" w:eastAsia="Times New Roman" w:hAnsi="Consolas" w:cs="Times New Roman"/>
+          <w:color w:val="CBCCC6"/>
+          <w:sz w:val="24"/>
+          <w:szCs w:val="24"/>
+        </w:rPr>
+        <w:t xml:space="preserve">  </w:t>
+      </w:r>
+      <w:proofErr w:type="gramStart"/>
+      <w:r>
+        <w:rPr>
+          <w:rFonts w:ascii="Consolas" w:eastAsia="Times New Roman" w:hAnsi="Consolas" w:cs="Times New Roman"/>
+          <w:color w:val="FFD580"/>
+          <w:sz w:val="24"/>
+          <w:szCs w:val="24"/>
+        </w:rPr>
+        <w:t>move</w:t>
+      </w:r>
+      <w:r>
+        <w:rPr>
+          <w:rFonts w:ascii="Consolas" w:eastAsia="Times New Roman" w:hAnsi="Consolas" w:cs="Times New Roman"/>
+          <w:color w:val="CBCCC6"/>
+          <w:sz w:val="24"/>
+          <w:szCs w:val="24"/>
+        </w:rPr>
+        <w:t>(</w:t>
+      </w:r>
+      <w:proofErr w:type="gramEnd"/>
+      <w:r>
+        <w:rPr>
+          <w:rFonts w:ascii="Consolas" w:eastAsia="Times New Roman" w:hAnsi="Consolas" w:cs="Times New Roman"/>
+          <w:color w:val="CBCCC6"/>
+          <w:sz w:val="24"/>
+          <w:szCs w:val="24"/>
+        </w:rPr>
+        <w:t>) {</w:t>
+      </w:r>
+    </w:p>
+    <w:p>
+      <w:pPr>
+        <w:shd w:val="clear" w:color="auto" w:fill="1F2430"/>
+        <w:spacing w:after="0" w:line="330" w:lineRule="atLeast"/>
+        <w:rPr>
+          <w:rFonts w:ascii="Consolas" w:eastAsia="Times New Roman" w:hAnsi="Consolas" w:cs="Times New Roman"/>
+          <w:color w:val="CBCCC6"/>
+          <w:sz w:val="24"/>
+          <w:szCs w:val="24"/>
+        </w:rPr>
+      </w:pPr>
+      <w:r>
+        <w:rPr>
+          <w:rFonts w:ascii="Consolas" w:eastAsia="Times New Roman" w:hAnsi="Consolas" w:cs="Times New Roman"/>
+          <w:color w:val="CBCCC6"/>
+          <w:sz w:val="24"/>
+          <w:szCs w:val="24"/>
+        </w:rPr>
+        <w:t xml:space="preserve">    </w:t>
+      </w:r>
+      <w:proofErr w:type="spellStart"/>
+      <w:proofErr w:type="gramStart"/>
+      <w:r>
+        <w:rPr>
+          <w:rFonts w:ascii="Consolas" w:eastAsia="Times New Roman" w:hAnsi="Consolas" w:cs="Times New Roman"/>
+          <w:i/>
+          <w:iCs/>
+          <w:color w:val="5CCFE6"/>
+          <w:sz w:val="24"/>
+          <w:szCs w:val="24"/>
+        </w:rPr>
+        <w:t>super</w:t>
+      </w:r>
+      <w:r>
+        <w:rPr>
+          <w:rFonts w:ascii="Consolas" w:eastAsia="Times New Roman" w:hAnsi="Consolas" w:cs="Times New Roman"/>
+          <w:color w:val="F29E74"/>
+          <w:sz w:val="24"/>
+          <w:szCs w:val="24"/>
+        </w:rPr>
+        <w:t>.</w:t>
+      </w:r>
+      <w:r>
+        <w:rPr>
+          <w:rFonts w:ascii="Consolas" w:eastAsia="Times New Roman" w:hAnsi="Consolas" w:cs="Times New Roman"/>
+          <w:color w:val="F28779"/>
+          <w:sz w:val="24"/>
+          <w:szCs w:val="24"/>
+        </w:rPr>
+        <w:t>move</w:t>
+      </w:r>
+      <w:proofErr w:type="spellEnd"/>
+      <w:proofErr w:type="gramEnd"/>
+      <w:r>
+        <w:rPr>
+          <w:rFonts w:ascii="Consolas" w:eastAsia="Times New Roman" w:hAnsi="Consolas" w:cs="Times New Roman"/>
+          <w:color w:val="CBCCC6"/>
+          <w:sz w:val="24"/>
+          <w:szCs w:val="24"/>
+        </w:rPr>
+        <w:t>();</w:t>
+      </w:r>
+    </w:p>
+    <w:p>
+      <w:pPr>
+        <w:shd w:val="clear" w:color="auto" w:fill="1F2430"/>
+        <w:spacing w:after="0" w:line="330" w:lineRule="atLeast"/>
+        <w:rPr>
+          <w:rFonts w:ascii="Consolas" w:eastAsia="Times New Roman" w:hAnsi="Consolas" w:cs="Times New Roman"/>
+          <w:color w:val="CBCCC6"/>
+          <w:sz w:val="24"/>
+          <w:szCs w:val="24"/>
+        </w:rPr>
+      </w:pPr>
+      <w:r>
+        <w:rPr>
+          <w:rFonts w:ascii="Consolas" w:eastAsia="Times New Roman" w:hAnsi="Consolas" w:cs="Times New Roman"/>
+          <w:color w:val="CBCCC6"/>
+          <w:sz w:val="24"/>
+          <w:szCs w:val="24"/>
+        </w:rPr>
+        <w:t xml:space="preserve">    </w:t>
+      </w:r>
+      <w:proofErr w:type="gramStart"/>
+      <w:r>
+        <w:rPr>
+          <w:rFonts w:ascii="Consolas" w:eastAsia="Times New Roman" w:hAnsi="Consolas" w:cs="Times New Roman"/>
+          <w:color w:val="5CCFE6"/>
+          <w:sz w:val="24"/>
+          <w:szCs w:val="24"/>
+        </w:rPr>
+        <w:t>console</w:t>
+      </w:r>
+      <w:r>
+        <w:rPr>
+          <w:rFonts w:ascii="Consolas" w:eastAsia="Times New Roman" w:hAnsi="Consolas" w:cs="Times New Roman"/>
+          <w:color w:val="F29E74"/>
+          <w:sz w:val="24"/>
+          <w:szCs w:val="24"/>
+        </w:rPr>
+        <w:t>.</w:t>
+      </w:r>
+      <w:r>
+        <w:rPr>
+          <w:rFonts w:ascii="Consolas" w:eastAsia="Times New Roman" w:hAnsi="Consolas" w:cs="Times New Roman"/>
+          <w:color w:val="F28779"/>
+          <w:sz w:val="24"/>
+          <w:szCs w:val="24"/>
+        </w:rPr>
+        <w:t>log</w:t>
+      </w:r>
+      <w:r>
+        <w:rPr>
+          <w:rFonts w:ascii="Consolas" w:eastAsia="Times New Roman" w:hAnsi="Consolas" w:cs="Times New Roman"/>
+          <w:color w:val="CBCCC6"/>
+          <w:sz w:val="24"/>
+          <w:szCs w:val="24"/>
+        </w:rPr>
+        <w:t>(</w:t>
+      </w:r>
+      <w:proofErr w:type="gramEnd"/>
+      <w:r>
+        <w:rPr>
+          <w:rFonts w:ascii="Consolas" w:eastAsia="Times New Roman" w:hAnsi="Consolas" w:cs="Times New Roman"/>
+          <w:color w:val="BAE67E"/>
+          <w:sz w:val="24"/>
+          <w:szCs w:val="24"/>
+        </w:rPr>
+        <w:t>"Circle Move"</w:t>
+      </w:r>
+      <w:r>
+        <w:rPr>
+          <w:rFonts w:ascii="Consolas" w:eastAsia="Times New Roman" w:hAnsi="Consolas" w:cs="Times New Roman"/>
+          <w:color w:val="CBCCC6"/>
+          <w:sz w:val="24"/>
+          <w:szCs w:val="24"/>
+        </w:rPr>
+        <w:t>);</w:t>
+      </w:r>
+    </w:p>
+    <w:p>
+      <w:pPr>
+        <w:shd w:val="clear" w:color="auto" w:fill="1F2430"/>
+        <w:spacing w:after="0" w:line="330" w:lineRule="atLeast"/>
+        <w:rPr>
+          <w:rFonts w:ascii="Consolas" w:eastAsia="Times New Roman" w:hAnsi="Consolas" w:cs="Times New Roman"/>
+          <w:color w:val="CBCCC6"/>
+          <w:sz w:val="24"/>
+          <w:szCs w:val="24"/>
+        </w:rPr>
+      </w:pPr>
+      <w:r>
+        <w:rPr>
+          <w:rFonts w:ascii="Consolas" w:eastAsia="Times New Roman" w:hAnsi="Consolas" w:cs="Times New Roman"/>
+          <w:color w:val="CBCCC6"/>
+          <w:sz w:val="24"/>
+          <w:szCs w:val="24"/>
+        </w:rPr>
+        <w:t xml:space="preserve">  }</w:t>
+      </w:r>
+    </w:p>
+    <w:p>
+      <w:pPr>
+        <w:shd w:val="clear" w:color="auto" w:fill="1F2430"/>
+        <w:spacing w:after="0" w:line="330" w:lineRule="atLeast"/>
+        <w:rPr>
+          <w:rFonts w:ascii="Consolas" w:eastAsia="Times New Roman" w:hAnsi="Consolas" w:cs="Times New Roman"/>
+          <w:color w:val="CBCCC6"/>
+          <w:sz w:val="24"/>
+          <w:szCs w:val="24"/>
+        </w:rPr>
+      </w:pPr>
+      <w:r>
+        <w:rPr>
+          <w:rFonts w:ascii="Consolas" w:eastAsia="Times New Roman" w:hAnsi="Consolas" w:cs="Times New Roman"/>
+          <w:color w:val="CBCCC6"/>
+          <w:sz w:val="24"/>
+          <w:szCs w:val="24"/>
+        </w:rPr>
+        <w:t>}</w:t>
+      </w:r>
+    </w:p>
+    <w:p>
+      <w:pPr>
+        <w:shd w:val="clear" w:color="auto" w:fill="1F2430"/>
+        <w:spacing w:after="0" w:line="330" w:lineRule="atLeast"/>
+        <w:rPr>
+          <w:rFonts w:ascii="Consolas" w:eastAsia="Times New Roman" w:hAnsi="Consolas" w:cs="Times New Roman"/>
+          <w:color w:val="CBCCC6"/>
+          <w:sz w:val="24"/>
+          <w:szCs w:val="24"/>
+        </w:rPr>
+      </w:pPr>
+    </w:p>
+    <w:p>
+      <w:pPr>
+        <w:shd w:val="clear" w:color="auto" w:fill="1F2430"/>
+        <w:spacing w:after="0" w:line="330" w:lineRule="atLeast"/>
+        <w:rPr>
+          <w:rFonts w:ascii="Consolas" w:eastAsia="Times New Roman" w:hAnsi="Consolas" w:cs="Times New Roman"/>
+          <w:color w:val="CBCCC6"/>
+          <w:sz w:val="24"/>
+          <w:szCs w:val="24"/>
+        </w:rPr>
+      </w:pPr>
+      <w:r>
+        <w:rPr>
+          <w:rFonts w:ascii="Consolas" w:eastAsia="Times New Roman" w:hAnsi="Consolas" w:cs="Times New Roman"/>
+          <w:color w:val="FFA759"/>
+          <w:sz w:val="24"/>
+          <w:szCs w:val="24"/>
+        </w:rPr>
+        <w:t>const</w:t>
+      </w:r>
+      <w:r>
+        <w:rPr>
+          <w:rFonts w:ascii="Consolas" w:eastAsia="Times New Roman" w:hAnsi="Consolas" w:cs="Times New Roman"/>
+          <w:color w:val="CBCCC6"/>
+          <w:sz w:val="24"/>
+          <w:szCs w:val="24"/>
+        </w:rPr>
+        <w:t xml:space="preserve"> c </w:t>
+      </w:r>
+      <w:r>
+        <w:rPr>
+          <w:rFonts w:ascii="Consolas" w:eastAsia="Times New Roman" w:hAnsi="Consolas" w:cs="Times New Roman"/>
+          <w:color w:val="F29E74"/>
+          <w:sz w:val="24"/>
+          <w:szCs w:val="24"/>
+        </w:rPr>
+        <w:t>=</w:t>
+      </w:r>
+      <w:r>
+        <w:rPr>
+          <w:rFonts w:ascii="Consolas" w:eastAsia="Times New Roman" w:hAnsi="Consolas" w:cs="Times New Roman"/>
+          <w:color w:val="CBCCC6"/>
+          <w:sz w:val="24"/>
+          <w:szCs w:val="24"/>
+        </w:rPr>
+        <w:t xml:space="preserve"> </w:t>
+      </w:r>
+      <w:r>
+        <w:rPr>
+          <w:rFonts w:ascii="Consolas" w:eastAsia="Times New Roman" w:hAnsi="Consolas" w:cs="Times New Roman"/>
+          <w:color w:val="F29E74"/>
+          <w:sz w:val="24"/>
+          <w:szCs w:val="24"/>
+        </w:rPr>
+        <w:t>new</w:t>
+      </w:r>
+      <w:r>
+        <w:rPr>
+          <w:rFonts w:ascii="Consolas" w:eastAsia="Times New Roman" w:hAnsi="Consolas" w:cs="Times New Roman"/>
+          <w:color w:val="CBCCC6"/>
+          <w:sz w:val="24"/>
+          <w:szCs w:val="24"/>
+        </w:rPr>
+        <w:t xml:space="preserve"> </w:t>
+      </w:r>
+      <w:proofErr w:type="gramStart"/>
+      <w:r>
+        <w:rPr>
+          <w:rFonts w:ascii="Consolas" w:eastAsia="Times New Roman" w:hAnsi="Consolas" w:cs="Times New Roman"/>
+          <w:color w:val="73D0FF"/>
+          <w:sz w:val="24"/>
+          <w:szCs w:val="24"/>
+        </w:rPr>
+        <w:t>Circle</w:t>
+      </w:r>
+      <w:r>
+        <w:rPr>
+          <w:rFonts w:ascii="Consolas" w:eastAsia="Times New Roman" w:hAnsi="Consolas" w:cs="Times New Roman"/>
+          <w:color w:val="CBCCC6"/>
+          <w:sz w:val="24"/>
+          <w:szCs w:val="24"/>
+        </w:rPr>
+        <w:t>(</w:t>
+      </w:r>
+      <w:proofErr w:type="gramEnd"/>
+      <w:r>
+        <w:rPr>
+          <w:rFonts w:ascii="Consolas" w:eastAsia="Times New Roman" w:hAnsi="Consolas" w:cs="Times New Roman"/>
+          <w:color w:val="CBCCC6"/>
+          <w:sz w:val="24"/>
+          <w:szCs w:val="24"/>
+        </w:rPr>
+        <w:t>);</w:t>
+      </w:r>
+    </w:p>
+    <w:p>
+      <w:pPr>
+        <w:shd w:val="clear" w:color="auto" w:fill="1F2430"/>
+        <w:spacing w:after="0" w:line="330" w:lineRule="atLeast"/>
+        <w:rPr>
+          <w:rFonts w:ascii="Consolas" w:eastAsia="Times New Roman" w:hAnsi="Consolas" w:cs="Times New Roman"/>
+          <w:color w:val="CBCCC6"/>
+          <w:sz w:val="24"/>
+          <w:szCs w:val="24"/>
+        </w:rPr>
+      </w:pPr>
+      <w:r>
+        <w:rPr>
+          <w:rFonts w:ascii="Consolas" w:eastAsia="Times New Roman" w:hAnsi="Consolas" w:cs="Times New Roman"/>
+          <w:color w:val="5CCFE6"/>
+          <w:sz w:val="24"/>
+          <w:szCs w:val="24"/>
+        </w:rPr>
+        <w:t>console</w:t>
+      </w:r>
+      <w:r>
+        <w:rPr>
+          <w:rFonts w:ascii="Consolas" w:eastAsia="Times New Roman" w:hAnsi="Consolas" w:cs="Times New Roman"/>
+          <w:color w:val="F29E74"/>
+          <w:sz w:val="24"/>
+          <w:szCs w:val="24"/>
+        </w:rPr>
+        <w:t>.</w:t>
+      </w:r>
+      <w:r>
+        <w:rPr>
+          <w:rFonts w:ascii="Consolas" w:eastAsia="Times New Roman" w:hAnsi="Consolas" w:cs="Times New Roman"/>
+          <w:color w:val="F28779"/>
+          <w:sz w:val="24"/>
+          <w:szCs w:val="24"/>
+        </w:rPr>
+        <w:t>log</w:t>
+      </w:r>
+      <w:r>
+        <w:rPr>
+          <w:rFonts w:ascii="Consolas" w:eastAsia="Times New Roman" w:hAnsi="Consolas" w:cs="Times New Roman"/>
+          <w:color w:val="CBCCC6"/>
+          <w:sz w:val="24"/>
+          <w:szCs w:val="24"/>
+        </w:rPr>
+        <w:t>(</w:t>
+      </w:r>
+      <w:proofErr w:type="spellStart"/>
+      <w:proofErr w:type="gramStart"/>
+      <w:r>
+        <w:rPr>
+          <w:rFonts w:ascii="Consolas" w:eastAsia="Times New Roman" w:hAnsi="Consolas" w:cs="Times New Roman"/>
+          <w:color w:val="CBCCC6"/>
+          <w:sz w:val="24"/>
+          <w:szCs w:val="24"/>
+        </w:rPr>
+        <w:t>c</w:t>
+      </w:r>
+      <w:r>
+        <w:rPr>
+          <w:rFonts w:ascii="Consolas" w:eastAsia="Times New Roman" w:hAnsi="Consolas" w:cs="Times New Roman"/>
+          <w:color w:val="F29E74"/>
+          <w:sz w:val="24"/>
+          <w:szCs w:val="24"/>
+        </w:rPr>
+        <w:t>.</w:t>
+      </w:r>
+      <w:r>
+        <w:rPr>
+          <w:rFonts w:ascii="Consolas" w:eastAsia="Times New Roman" w:hAnsi="Consolas" w:cs="Times New Roman"/>
+          <w:color w:val="F28779"/>
+          <w:sz w:val="24"/>
+          <w:szCs w:val="24"/>
+        </w:rPr>
+        <w:t>move</w:t>
+      </w:r>
+      <w:proofErr w:type="spellEnd"/>
+      <w:proofErr w:type="gramEnd"/>
+      <w:r>
+        <w:rPr>
+          <w:rFonts w:ascii="Consolas" w:eastAsia="Times New Roman" w:hAnsi="Consolas" w:cs="Times New Roman"/>
+          <w:color w:val="CBCCC6"/>
+          <w:sz w:val="24"/>
+          <w:szCs w:val="24"/>
+        </w:rPr>
+        <w:t>());</w:t>
+      </w:r>
+    </w:p>
+    <w:p>
+      <w:pPr>
+        <w:shd w:val="clear" w:color="auto" w:fill="1F2430"/>
+        <w:spacing w:after="0" w:line="330" w:lineRule="atLeast"/>
+        <w:rPr>
+          <w:rFonts w:ascii="Consolas" w:eastAsia="Times New Roman" w:hAnsi="Consolas" w:cs="Times New Roman"/>
+          <w:color w:val="CBCCC6"/>
+          <w:sz w:val="24"/>
+          <w:szCs w:val="24"/>
+        </w:rPr>
+      </w:pPr>
+      <w:r>
+        <w:rPr>
+          <w:rFonts w:ascii="Consolas" w:eastAsia="Times New Roman" w:hAnsi="Consolas" w:cs="Times New Roman"/>
+          <w:i/>
+          <w:iCs/>
+          <w:color w:val="5C6773"/>
+          <w:sz w:val="24"/>
+          <w:szCs w:val="24"/>
+        </w:rPr>
+        <w:t>/*</w:t>
+      </w:r>
+    </w:p>
+    <w:p>
+      <w:pPr>
+        <w:shd w:val="clear" w:color="auto" w:fill="1F2430"/>
+        <w:spacing w:after="0" w:line="330" w:lineRule="atLeast"/>
+        <w:rPr>
+          <w:rFonts w:ascii="Consolas" w:eastAsia="Times New Roman" w:hAnsi="Consolas" w:cs="Times New Roman"/>
+          <w:color w:val="CBCCC6"/>
+          <w:sz w:val="24"/>
+          <w:szCs w:val="24"/>
+        </w:rPr>
+      </w:pPr>
+      <w:r>
+        <w:rPr>
+          <w:rFonts w:ascii="Consolas" w:eastAsia="Times New Roman" w:hAnsi="Consolas" w:cs="Times New Roman"/>
+          <w:i/>
+          <w:iCs/>
+          <w:color w:val="5C6773"/>
+          <w:sz w:val="24"/>
+          <w:szCs w:val="24"/>
+        </w:rPr>
+        <w:t>Move</w:t>
+      </w:r>
+    </w:p>
+    <w:p>
+      <w:pPr>
+        <w:shd w:val="clear" w:color="auto" w:fill="1F2430"/>
+        <w:spacing w:after="0" w:line="330" w:lineRule="atLeast"/>
+        <w:rPr>
+          <w:rFonts w:ascii="Consolas" w:eastAsia="Times New Roman" w:hAnsi="Consolas" w:cs="Times New Roman"/>
+          <w:color w:val="CBCCC6"/>
+          <w:sz w:val="24"/>
+          <w:szCs w:val="24"/>
+        </w:rPr>
+      </w:pPr>
+      <w:r>
+        <w:rPr>
+          <w:rFonts w:ascii="Consolas" w:eastAsia="Times New Roman" w:hAnsi="Consolas" w:cs="Times New Roman"/>
+          <w:i/>
+          <w:iCs/>
+          <w:color w:val="5C6773"/>
+          <w:sz w:val="24"/>
+          <w:szCs w:val="24"/>
+        </w:rPr>
+        <w:t>Circle Move</w:t>
+      </w:r>
+    </w:p>
+    <w:p>
+      <w:pPr>
+        <w:shd w:val="clear" w:color="auto" w:fill="1F2430"/>
+        <w:spacing w:after="0" w:line="330" w:lineRule="atLeast"/>
+        <w:rPr>
+          <w:rFonts w:ascii="Consolas" w:eastAsia="Times New Roman" w:hAnsi="Consolas" w:cs="Times New Roman"/>
+          <w:color w:val="CBCCC6"/>
+          <w:sz w:val="24"/>
+          <w:szCs w:val="24"/>
+        </w:rPr>
+      </w:pPr>
+      <w:r>
+        <w:rPr>
+          <w:rFonts w:ascii="Consolas" w:eastAsia="Times New Roman" w:hAnsi="Consolas" w:cs="Times New Roman"/>
+          <w:i/>
+          <w:iCs/>
+          <w:color w:val="5C6773"/>
+          <w:sz w:val="24"/>
+          <w:szCs w:val="24"/>
+        </w:rPr>
+        <w:t>*/</w:t>
       </w:r>
     </w:p>
     <w:p>
@@ -21230,6 +22784,179 @@
       <w:pPr>
         <w:spacing w:after="0" w:line="0" w:lineRule="atLeast"/>
       </w:pPr>
+      <w:r>
+        <w:t xml:space="preserve">Implement a stack using ES6 classes. </w:t>
+      </w:r>
+      <w:r>
+        <w:t>A stack has two essential operation</w:t>
+      </w:r>
+      <w:r>
+        <w:t xml:space="preserve">s, </w:t>
+      </w:r>
+      <w:proofErr w:type="gramStart"/>
+      <w:r>
+        <w:t>push(</w:t>
+      </w:r>
+      <w:proofErr w:type="gramEnd"/>
+      <w:r>
+        <w:t xml:space="preserve">) for adding an object in </w:t>
+      </w:r>
+    </w:p>
+    <w:p>
+      <w:pPr>
+        <w:spacing w:after="0" w:line="0" w:lineRule="atLeast"/>
+      </w:pPr>
+      <w:r>
+        <w:lastRenderedPageBreak/>
+        <w:t xml:space="preserve">the box and </w:t>
+      </w:r>
+      <w:proofErr w:type="gramStart"/>
+      <w:r>
+        <w:t>pop(</w:t>
+      </w:r>
+      <w:proofErr w:type="gramEnd"/>
+      <w:r>
+        <w:t xml:space="preserve">) to remove the object on top of the box. </w:t>
+      </w:r>
+    </w:p>
+    <w:p>
+      <w:pPr>
+        <w:spacing w:after="0" w:line="0" w:lineRule="atLeast"/>
+      </w:pPr>
+    </w:p>
+    <w:p>
+      <w:pPr>
+        <w:spacing w:after="0" w:line="0" w:lineRule="atLeast"/>
+      </w:pPr>
+      <w:r>
+        <w:tab/>
+      </w:r>
+      <w:r>
+        <w:rPr>
+          <w:noProof/>
+        </w:rPr>
+        <w:drawing>
+          <wp:inline distT="0" distB="0" distL="0" distR="0" wp14:anchorId="67AD035E" wp14:editId="46031E65">
+            <wp:extent cx="4181475" cy="3419475"/>
+            <wp:effectExtent l="0" t="0" r="9525" b="9525"/>
+            <wp:docPr id="1" name="Picture 1"/>
+            <wp:cNvGraphicFramePr>
+              <a:graphicFrameLocks xmlns:a="http://schemas.openxmlformats.org/drawingml/2006/main" noChangeAspect="1"/>
+            </wp:cNvGraphicFramePr>
+            <a:graphic xmlns:a="http://schemas.openxmlformats.org/drawingml/2006/main">
+              <a:graphicData uri="http://schemas.openxmlformats.org/drawingml/2006/picture">
+                <pic:pic xmlns:pic="http://schemas.openxmlformats.org/drawingml/2006/picture">
+                  <pic:nvPicPr>
+                    <pic:cNvPr id="0" name="Picture 1"/>
+                    <pic:cNvPicPr>
+                      <a:picLocks noChangeAspect="1" noChangeArrowheads="1"/>
+                    </pic:cNvPicPr>
+                  </pic:nvPicPr>
+                  <pic:blipFill>
+                    <a:blip r:embed="rId5">
+                      <a:extLst>
+                        <a:ext uri="{28A0092B-C50C-407E-A947-70E740481C1C}">
+                          <a14:useLocalDpi xmlns:a14="http://schemas.microsoft.com/office/drawing/2010/main" val="0"/>
+                        </a:ext>
+                      </a:extLst>
+                    </a:blip>
+                    <a:srcRect/>
+                    <a:stretch>
+                      <a:fillRect/>
+                    </a:stretch>
+                  </pic:blipFill>
+                  <pic:spPr bwMode="auto">
+                    <a:xfrm>
+                      <a:off x="0" y="0"/>
+                      <a:ext cx="4181475" cy="3419475"/>
+                    </a:xfrm>
+                    <a:prstGeom prst="rect">
+                      <a:avLst/>
+                    </a:prstGeom>
+                    <a:noFill/>
+                    <a:ln>
+                      <a:noFill/>
+                    </a:ln>
+                  </pic:spPr>
+                </pic:pic>
+              </a:graphicData>
+            </a:graphic>
+          </wp:inline>
+        </w:drawing>
+      </w:r>
+    </w:p>
+    <w:p>
+      <w:pPr>
+        <w:spacing w:after="0" w:line="0" w:lineRule="atLeast"/>
+      </w:pPr>
+    </w:p>
+    <w:p>
+      <w:pPr>
+        <w:spacing w:after="0" w:line="0" w:lineRule="atLeast"/>
+      </w:pPr>
+    </w:p>
+    <w:p>
+      <w:pPr>
+        <w:spacing w:after="0" w:line="0" w:lineRule="atLeast"/>
+      </w:pPr>
+      <w:r>
+        <w:t xml:space="preserve">       </w:t>
+      </w:r>
+      <w:r>
+        <w:rPr>
+          <w:noProof/>
+        </w:rPr>
+        <w:drawing>
+          <wp:inline distT="0" distB="0" distL="0" distR="0" wp14:anchorId="5C231BDE" wp14:editId="630AC244">
+            <wp:extent cx="5410200" cy="3971925"/>
+            <wp:effectExtent l="0" t="0" r="0" b="9525"/>
+            <wp:docPr id="2" name="Picture 2"/>
+            <wp:cNvGraphicFramePr>
+              <a:graphicFrameLocks xmlns:a="http://schemas.openxmlformats.org/drawingml/2006/main" noChangeAspect="1"/>
+            </wp:cNvGraphicFramePr>
+            <a:graphic xmlns:a="http://schemas.openxmlformats.org/drawingml/2006/main">
+              <a:graphicData uri="http://schemas.openxmlformats.org/drawingml/2006/picture">
+                <pic:pic xmlns:pic="http://schemas.openxmlformats.org/drawingml/2006/picture">
+                  <pic:nvPicPr>
+                    <pic:cNvPr id="0" name="Picture 2"/>
+                    <pic:cNvPicPr>
+                      <a:picLocks noChangeAspect="1" noChangeArrowheads="1"/>
+                    </pic:cNvPicPr>
+                  </pic:nvPicPr>
+                  <pic:blipFill>
+                    <a:blip r:embed="rId6">
+                      <a:extLst>
+                        <a:ext uri="{28A0092B-C50C-407E-A947-70E740481C1C}">
+                          <a14:useLocalDpi xmlns:a14="http://schemas.microsoft.com/office/drawing/2010/main" val="0"/>
+                        </a:ext>
+                      </a:extLst>
+                    </a:blip>
+                    <a:srcRect/>
+                    <a:stretch>
+                      <a:fillRect/>
+                    </a:stretch>
+                  </pic:blipFill>
+                  <pic:spPr bwMode="auto">
+                    <a:xfrm>
+                      <a:off x="0" y="0"/>
+                      <a:ext cx="5410200" cy="3971925"/>
+                    </a:xfrm>
+                    <a:prstGeom prst="rect">
+                      <a:avLst/>
+                    </a:prstGeom>
+                    <a:noFill/>
+                    <a:ln>
+                      <a:noFill/>
+                    </a:ln>
+                  </pic:spPr>
+                </pic:pic>
+              </a:graphicData>
+            </a:graphic>
+          </wp:inline>
+        </w:drawing>
+      </w:r>
+      <w:bookmarkStart w:id="0" w:name="_GoBack"/>
+      <w:bookmarkEnd w:id="0"/>
     </w:p>
     <w:p>
       <w:pPr>
@@ -21241,6 +22968,7 @@
           <w:color w:val="FF0000"/>
           <w:u w:val="single"/>
         </w:rPr>
+        <w:lastRenderedPageBreak/>
         <w:t>1</w:t>
       </w:r>
       <w:r>

</xml_diff>